<commit_message>
kleine aanpassing aan abstract
</commit_message>
<xml_diff>
--- a/quiz-project.docx
+++ b/quiz-project.docx
@@ -768,13 +768,7 @@
         <w:rPr>
           <w:rFonts w:ascii="Helvetica" w:eastAsia="Helvetica" w:hAnsi="Helvetica" w:cs="Helvetica"/>
         </w:rPr>
-        <w:t xml:space="preserve"> </w:t>
-      </w:r>
-      <w:r>
-        <w:rPr>
-          <w:rFonts w:ascii="Helvetica" w:eastAsia="Helvetica" w:hAnsi="Helvetica" w:cs="Helvetica"/>
-        </w:rPr>
-        <w:t xml:space="preserve">de quiz </w:t>
+        <w:t xml:space="preserve"> de quiz </w:t>
       </w:r>
       <w:proofErr w:type="spellStart"/>
       <w:r>
@@ -928,14 +922,28 @@
         <w:rPr>
           <w:rFonts w:ascii="Helvetica" w:eastAsia="Helvetica" w:hAnsi="Helvetica" w:cs="Helvetica"/>
         </w:rPr>
-        <w:t xml:space="preserve"> (</w:t>
-      </w:r>
-      <w:proofErr w:type="spellStart"/>
-      <w:r>
-        <w:rPr>
-          <w:rFonts w:ascii="Helvetica" w:eastAsia="Helvetica" w:hAnsi="Helvetica" w:cs="Helvetica"/>
-        </w:rPr>
-        <w:t>Mogelijk</w:t>
+        <w:t xml:space="preserve"> </w:t>
+      </w:r>
+      <w:proofErr w:type="spellStart"/>
+      <w:r>
+        <w:rPr>
+          <w:rFonts w:ascii="Helvetica" w:eastAsia="Helvetica" w:hAnsi="Helvetica" w:cs="Helvetica"/>
+        </w:rPr>
+        <w:t>Er</w:t>
+      </w:r>
+      <w:proofErr w:type="spellEnd"/>
+      <w:r>
+        <w:rPr>
+          <w:rFonts w:ascii="Helvetica" w:eastAsia="Helvetica" w:hAnsi="Helvetica" w:cs="Helvetica"/>
+        </w:rPr>
+        <w:t xml:space="preserve"> </w:t>
+      </w:r>
+      <w:proofErr w:type="spellStart"/>
+      <w:r>
+        <w:rPr>
+          <w:rFonts w:ascii="Helvetica" w:eastAsia="Helvetica" w:hAnsi="Helvetica" w:cs="Helvetica"/>
+        </w:rPr>
+        <w:t>wordt</w:t>
       </w:r>
       <w:proofErr w:type="spellEnd"/>
       <w:r>
@@ -963,14 +971,44 @@
         <w:rPr>
           <w:rFonts w:ascii="Helvetica" w:eastAsia="Helvetica" w:hAnsi="Helvetica" w:cs="Helvetica"/>
         </w:rPr>
-        <w:t>makend</w:t>
-      </w:r>
-      <w:proofErr w:type="spellEnd"/>
-      <w:r>
-        <w:rPr>
-          <w:rFonts w:ascii="Helvetica" w:eastAsia="Helvetica" w:hAnsi="Helvetica" w:cs="Helvetica"/>
-        </w:rPr>
-        <w:t xml:space="preserve"> van Hibernate???)</w:t>
+        <w:t>gemaakt</w:t>
+      </w:r>
+      <w:proofErr w:type="spellEnd"/>
+      <w:r>
+        <w:rPr>
+          <w:rFonts w:ascii="Helvetica" w:eastAsia="Helvetica" w:hAnsi="Helvetica" w:cs="Helvetica"/>
+        </w:rPr>
+        <w:t xml:space="preserve"> van Hibernate </w:t>
+      </w:r>
+      <w:proofErr w:type="spellStart"/>
+      <w:proofErr w:type="gramStart"/>
+      <w:r>
+        <w:rPr>
+          <w:rFonts w:ascii="Helvetica" w:eastAsia="Helvetica" w:hAnsi="Helvetica" w:cs="Helvetica"/>
+        </w:rPr>
+        <w:t>als</w:t>
+      </w:r>
+      <w:proofErr w:type="spellEnd"/>
+      <w:proofErr w:type="gramEnd"/>
+      <w:r>
+        <w:rPr>
+          <w:rFonts w:ascii="Helvetica" w:eastAsia="Helvetica" w:hAnsi="Helvetica" w:cs="Helvetica"/>
+        </w:rPr>
+        <w:t xml:space="preserve"> ORM met </w:t>
+      </w:r>
+      <w:proofErr w:type="spellStart"/>
+      <w:r>
+        <w:rPr>
+          <w:rFonts w:ascii="Helvetica" w:eastAsia="Helvetica" w:hAnsi="Helvetica" w:cs="Helvetica"/>
+        </w:rPr>
+        <w:t>gebruik</w:t>
+      </w:r>
+      <w:proofErr w:type="spellEnd"/>
+      <w:r>
+        <w:rPr>
+          <w:rFonts w:ascii="Helvetica" w:eastAsia="Helvetica" w:hAnsi="Helvetica" w:cs="Helvetica"/>
+        </w:rPr>
+        <w:t xml:space="preserve"> van annotations.</w:t>
       </w:r>
     </w:p>
     <w:p>
@@ -1120,25 +1158,7 @@
         <w:rPr>
           <w:rFonts w:ascii="Helvetica" w:eastAsia="Helvetica" w:hAnsi="Helvetica" w:cs="Helvetica"/>
         </w:rPr>
-        <w:t xml:space="preserve"> de quiz-server (quizm</w:t>
-      </w:r>
-      <w:r>
-        <w:rPr>
-          <w:rFonts w:ascii="Helvetica" w:eastAsia="Helvetica" w:hAnsi="Helvetica" w:cs="Helvetica"/>
-        </w:rPr>
-        <w:t>aster) en de quiz-cl</w:t>
-      </w:r>
-      <w:r>
-        <w:rPr>
-          <w:rFonts w:ascii="Helvetica" w:eastAsia="Helvetica" w:hAnsi="Helvetica" w:cs="Helvetica"/>
-        </w:rPr>
-        <w:t>ie</w:t>
-      </w:r>
-      <w:r>
-        <w:rPr>
-          <w:rFonts w:ascii="Helvetica" w:eastAsia="Helvetica" w:hAnsi="Helvetica" w:cs="Helvetica"/>
-        </w:rPr>
-        <w:t xml:space="preserve">nts (jury, </w:t>
+        <w:t xml:space="preserve"> de quiz-server (quizmaster) en de quiz-clients (jury, </w:t>
       </w:r>
       <w:proofErr w:type="spellStart"/>
       <w:r>
@@ -1209,7 +1229,49 @@
         <w:rPr>
           <w:rFonts w:ascii="Helvetica" w:eastAsia="Helvetica" w:hAnsi="Helvetica" w:cs="Helvetica"/>
         </w:rPr>
-        <w:t xml:space="preserve"> van xml of text </w:t>
+        <w:t xml:space="preserve"> java </w:t>
+      </w:r>
+      <w:proofErr w:type="spellStart"/>
+      <w:r>
+        <w:rPr>
+          <w:rFonts w:ascii="Helvetica" w:eastAsia="Helvetica" w:hAnsi="Helvetica" w:cs="Helvetica"/>
+        </w:rPr>
+        <w:t>Objecten</w:t>
+      </w:r>
+      <w:proofErr w:type="spellEnd"/>
+      <w:r>
+        <w:rPr>
+          <w:rFonts w:ascii="Helvetica" w:eastAsia="Helvetica" w:hAnsi="Helvetica" w:cs="Helvetica"/>
+        </w:rPr>
+        <w:t xml:space="preserve"> in </w:t>
+      </w:r>
+      <w:proofErr w:type="spellStart"/>
+      <w:r>
+        <w:rPr>
+          <w:rFonts w:ascii="Helvetica" w:eastAsia="Helvetica" w:hAnsi="Helvetica" w:cs="Helvetica"/>
+        </w:rPr>
+        <w:t>een</w:t>
+      </w:r>
+      <w:proofErr w:type="spellEnd"/>
+      <w:r>
+        <w:rPr>
+          <w:rFonts w:ascii="Helvetica" w:eastAsia="Helvetica" w:hAnsi="Helvetica" w:cs="Helvetica"/>
+        </w:rPr>
+        <w:t xml:space="preserve"> </w:t>
+      </w:r>
+      <w:proofErr w:type="spellStart"/>
+      <w:r>
+        <w:rPr>
+          <w:rFonts w:ascii="Helvetica" w:eastAsia="Helvetica" w:hAnsi="Helvetica" w:cs="Helvetica"/>
+        </w:rPr>
+        <w:t>objectStream</w:t>
+      </w:r>
+      <w:proofErr w:type="spellEnd"/>
+      <w:r>
+        <w:rPr>
+          <w:rFonts w:ascii="Helvetica" w:eastAsia="Helvetica" w:hAnsi="Helvetica" w:cs="Helvetica"/>
+        </w:rPr>
+        <w:t xml:space="preserve"> of xml </w:t>
       </w:r>
       <w:proofErr w:type="spellStart"/>
       <w:r>
@@ -1342,6 +1404,8 @@
       <w:pPr>
         <w:pStyle w:val="normal"/>
       </w:pPr>
+      <w:bookmarkStart w:id="0" w:name="_GoBack"/>
+      <w:bookmarkEnd w:id="0"/>
       <w:r>
         <w:rPr>
           <w:rFonts w:ascii="Helvetica" w:eastAsia="Helvetica" w:hAnsi="Helvetica" w:cs="Helvetica"/>
@@ -1362,21 +1426,12 @@
       <w:r>
         <w:br w:type="page"/>
       </w:r>
-    </w:p>
-    <w:p>
-      <w:pPr>
-        <w:pStyle w:val="normal"/>
-      </w:pPr>
-    </w:p>
-    <w:p>
-      <w:pPr>
-        <w:pStyle w:val="normal"/>
-      </w:pPr>
-      <w:proofErr w:type="spellStart"/>
-      <w:r>
-        <w:rPr>
-          <w:rFonts w:ascii="Helvetica" w:eastAsia="Helvetica" w:hAnsi="Helvetica" w:cs="Helvetica"/>
-        </w:rPr>
+      <w:proofErr w:type="spellStart"/>
+      <w:r>
+        <w:rPr>
+          <w:rFonts w:ascii="Helvetica" w:eastAsia="Helvetica" w:hAnsi="Helvetica" w:cs="Helvetica"/>
+        </w:rPr>
+        <w:lastRenderedPageBreak/>
         <w:t>Er</w:t>
       </w:r>
       <w:proofErr w:type="spellEnd"/>
@@ -1549,13 +1604,7 @@
         <w:rPr>
           <w:rFonts w:ascii="Helvetica" w:eastAsia="Helvetica" w:hAnsi="Helvetica" w:cs="Helvetica"/>
         </w:rPr>
-        <w:t xml:space="preserve"> </w:t>
-      </w:r>
-      <w:r>
-        <w:rPr>
-          <w:rFonts w:ascii="Helvetica" w:eastAsia="Helvetica" w:hAnsi="Helvetica" w:cs="Helvetica"/>
-        </w:rPr>
-        <w:t xml:space="preserve">de quiz </w:t>
+        <w:t xml:space="preserve"> de quiz </w:t>
       </w:r>
       <w:proofErr w:type="spellStart"/>
       <w:r>
@@ -1974,13 +2023,7 @@
         <w:rPr>
           <w:rFonts w:ascii="Helvetica" w:eastAsia="Helvetica" w:hAnsi="Helvetica" w:cs="Helvetica"/>
         </w:rPr>
-        <w:t>bijvoor</w:t>
-      </w:r>
-      <w:r>
-        <w:rPr>
-          <w:rFonts w:ascii="Helvetica" w:eastAsia="Helvetica" w:hAnsi="Helvetica" w:cs="Helvetica"/>
-        </w:rPr>
-        <w:t>beeld</w:t>
+        <w:t>bijvoorbeeld</w:t>
       </w:r>
       <w:proofErr w:type="spellEnd"/>
       <w:r>
@@ -2321,63 +2364,7 @@
     <w:p>
       <w:pPr>
         <w:pStyle w:val="normal"/>
-        <w:rPr>
-          <w:highlight w:val="yellow"/>
-        </w:rPr>
       </w:pPr>
-      <w:r>
-        <w:rPr>
-          <w:rFonts w:ascii="Helvetica" w:eastAsia="Helvetica" w:hAnsi="Helvetica" w:cs="Helvetica"/>
-          <w:highlight w:val="yellow"/>
-        </w:rPr>
-        <w:t>TODO:</w:t>
-      </w:r>
-    </w:p>
-    <w:p>
-      <w:pPr>
-        <w:pStyle w:val="normal"/>
-      </w:pPr>
-      <w:proofErr w:type="spellStart"/>
-      <w:proofErr w:type="gramStart"/>
-      <w:r>
-        <w:rPr>
-          <w:rFonts w:ascii="Helvetica" w:eastAsia="Helvetica" w:hAnsi="Helvetica" w:cs="Helvetica"/>
-          <w:highlight w:val="yellow"/>
-        </w:rPr>
-        <w:t>Aanvullen</w:t>
-      </w:r>
-      <w:proofErr w:type="spellEnd"/>
-      <w:r>
-        <w:rPr>
-          <w:rFonts w:ascii="Helvetica" w:eastAsia="Helvetica" w:hAnsi="Helvetica" w:cs="Helvetica"/>
-          <w:highlight w:val="yellow"/>
-        </w:rPr>
-        <w:t xml:space="preserve"> mag </w:t>
-      </w:r>
-      <w:proofErr w:type="spellStart"/>
-      <w:r>
-        <w:rPr>
-          <w:rFonts w:ascii="Helvetica" w:eastAsia="Helvetica" w:hAnsi="Helvetica" w:cs="Helvetica"/>
-          <w:highlight w:val="yellow"/>
-        </w:rPr>
-        <w:t>altijd</w:t>
-      </w:r>
-      <w:proofErr w:type="spellEnd"/>
-      <w:r>
-        <w:rPr>
-          <w:rFonts w:ascii="Helvetica" w:eastAsia="Helvetica" w:hAnsi="Helvetica" w:cs="Helvetica"/>
-          <w:highlight w:val="yellow"/>
-        </w:rPr>
-        <w:t>.</w:t>
-      </w:r>
-      <w:proofErr w:type="gramEnd"/>
-    </w:p>
-    <w:p>
-      <w:pPr>
-        <w:pStyle w:val="normal"/>
-      </w:pPr>
-      <w:bookmarkStart w:id="0" w:name="_GoBack"/>
-      <w:bookmarkEnd w:id="0"/>
     </w:p>
     <w:sectPr>
       <w:headerReference w:type="default" r:id="rId9"/>

</xml_diff>